<commit_message>
Detalles de la clase Mar 19
Agregando nuevos archivos de la calse de l 19 de marzo
</commit_message>
<xml_diff>
--- a/Tarea1/htdocs/Tarea1/Investigación.docx
+++ b/Tarea1/htdocs/Tarea1/Investigación.docx
@@ -175,59 +175,326 @@
     </w:p>
     <w:p>
       <w:r>
-        <w:t>Datos del usuario:</w:t>
-      </w:r>
-    </w:p>
-    <w:p>
-      <w:r>
-        <w:t>Nombre:</w:t>
-      </w:r>
-    </w:p>
-    <w:p>
-      <w:r>
-        <w:t>Apellidos:</w:t>
-      </w:r>
-    </w:p>
-    <w:p>
-      <w:r>
-        <w:t>Correo electrónico:</w:t>
-      </w:r>
-    </w:p>
-    <w:p>
-      <w:r>
-        <w:t>Teléfono:</w:t>
-      </w:r>
-    </w:p>
-    <w:p>
-      <w:r>
-        <w:t>ID Usuario:</w:t>
+        <w:t>Aplicaciones de ejemplo:</w:t>
+      </w:r>
+    </w:p>
+    <w:p>
+      <w:r>
+        <w:t xml:space="preserve">BP </w:t>
+      </w:r>
+      <w:proofErr w:type="spellStart"/>
+      <w:r>
+        <w:t>Journal</w:t>
+      </w:r>
+      <w:proofErr w:type="spellEnd"/>
+      <w:r>
+        <w:t xml:space="preserve"> – </w:t>
+      </w:r>
+      <w:proofErr w:type="spellStart"/>
+      <w:r>
+        <w:t>Blood</w:t>
+      </w:r>
+      <w:proofErr w:type="spellEnd"/>
+      <w:r>
+        <w:t xml:space="preserve"> </w:t>
+      </w:r>
+      <w:proofErr w:type="spellStart"/>
+      <w:r>
+        <w:t>Pressure</w:t>
+      </w:r>
+      <w:proofErr w:type="spellEnd"/>
+      <w:r>
+        <w:t xml:space="preserve"> </w:t>
+      </w:r>
+      <w:proofErr w:type="spellStart"/>
+      <w:r>
+        <w:t>Diary</w:t>
+      </w:r>
+      <w:proofErr w:type="spellEnd"/>
+    </w:p>
+    <w:p>
+      <w:r>
+        <w:t>Pantalla de lectura para un solo perfil, en él se denotan datos como: hora de la medición, día de la medición, medición de sístole, medición de diástole y la medición del pulso.</w:t>
+      </w:r>
+    </w:p>
+    <w:p>
+      <w:r>
+        <w:rPr>
+          <w:noProof/>
+          <w:lang w:eastAsia="es-CR"/>
+        </w:rPr>
+        <w:drawing>
+          <wp:inline distT="0" distB="0" distL="0" distR="0" wp14:anchorId="0FDB43B0" wp14:editId="010EA1EB">
+            <wp:extent cx="1762365" cy="2886075"/>
+            <wp:effectExtent l="0" t="0" r="9525" b="0"/>
+            <wp:docPr id="1" name="Imagen 1"/>
+            <wp:cNvGraphicFramePr>
+              <a:graphicFrameLocks xmlns:a="http://schemas.openxmlformats.org/drawingml/2006/main" noChangeAspect="1"/>
+            </wp:cNvGraphicFramePr>
+            <a:graphic xmlns:a="http://schemas.openxmlformats.org/drawingml/2006/main">
+              <a:graphicData uri="http://schemas.openxmlformats.org/drawingml/2006/picture">
+                <pic:pic xmlns:pic="http://schemas.openxmlformats.org/drawingml/2006/picture">
+                  <pic:nvPicPr>
+                    <pic:cNvPr id="1" name=""/>
+                    <pic:cNvPicPr/>
+                  </pic:nvPicPr>
+                  <pic:blipFill>
+                    <a:blip r:embed="rId5"/>
+                    <a:stretch>
+                      <a:fillRect/>
+                    </a:stretch>
+                  </pic:blipFill>
+                  <pic:spPr>
+                    <a:xfrm>
+                      <a:off x="0" y="0"/>
+                      <a:ext cx="1767107" cy="2893840"/>
+                    </a:xfrm>
+                    <a:prstGeom prst="rect">
+                      <a:avLst/>
+                    </a:prstGeom>
+                  </pic:spPr>
+                </pic:pic>
+              </a:graphicData>
+            </a:graphic>
+          </wp:inline>
+        </w:drawing>
       </w:r>
     </w:p>
     <w:p/>
     <w:p>
-      <w:r>
-        <w:t>Datos de log:</w:t>
-      </w:r>
-    </w:p>
-    <w:p>
-      <w:r>
-        <w:t>Log ID:</w:t>
-      </w:r>
-    </w:p>
-    <w:p>
-      <w:r>
-        <w:t>Fecha:</w:t>
-      </w:r>
-    </w:p>
-    <w:p>
-      <w:r>
-        <w:t>Hora</w:t>
-      </w:r>
+      <w:proofErr w:type="spellStart"/>
+      <w:r>
+        <w:lastRenderedPageBreak/>
+        <w:t>Blood</w:t>
+      </w:r>
+      <w:proofErr w:type="spellEnd"/>
+      <w:r>
+        <w:t xml:space="preserve"> </w:t>
+      </w:r>
+      <w:proofErr w:type="spellStart"/>
+      <w:r>
+        <w:t>Pressure</w:t>
+      </w:r>
+      <w:proofErr w:type="spellEnd"/>
+      <w:r>
+        <w:t xml:space="preserve"> </w:t>
+      </w:r>
+      <w:proofErr w:type="spellStart"/>
+      <w:r>
+        <w:t>Tracker</w:t>
+      </w:r>
+      <w:proofErr w:type="spellEnd"/>
       <w:r>
         <w:t>:</w:t>
       </w:r>
+    </w:p>
+    <w:p>
+      <w:r>
+        <w:t>En este segundo ejemplo de aplicaciones notamos los mismos detalles como en la aplicación anterior, lo único es que no se agrega la edad pero si el peso. Entonces se puede tomar en consideración tomar el peso de la persona en la aplicación para tarea 1.</w:t>
+      </w:r>
+    </w:p>
+    <w:p>
+      <w:r>
+        <w:rPr>
+          <w:noProof/>
+          <w:lang w:eastAsia="es-CR"/>
+        </w:rPr>
+        <w:drawing>
+          <wp:inline distT="0" distB="0" distL="0" distR="0" wp14:anchorId="4973C2FF" wp14:editId="425E0101">
+            <wp:extent cx="2267618" cy="2628900"/>
+            <wp:effectExtent l="0" t="0" r="0" b="0"/>
+            <wp:docPr id="2" name="Imagen 2"/>
+            <wp:cNvGraphicFramePr>
+              <a:graphicFrameLocks xmlns:a="http://schemas.openxmlformats.org/drawingml/2006/main" noChangeAspect="1"/>
+            </wp:cNvGraphicFramePr>
+            <a:graphic xmlns:a="http://schemas.openxmlformats.org/drawingml/2006/main">
+              <a:graphicData uri="http://schemas.openxmlformats.org/drawingml/2006/picture">
+                <pic:pic xmlns:pic="http://schemas.openxmlformats.org/drawingml/2006/picture">
+                  <pic:nvPicPr>
+                    <pic:cNvPr id="1" name=""/>
+                    <pic:cNvPicPr/>
+                  </pic:nvPicPr>
+                  <pic:blipFill>
+                    <a:blip r:embed="rId6"/>
+                    <a:stretch>
+                      <a:fillRect/>
+                    </a:stretch>
+                  </pic:blipFill>
+                  <pic:spPr>
+                    <a:xfrm>
+                      <a:off x="0" y="0"/>
+                      <a:ext cx="2280576" cy="2643923"/>
+                    </a:xfrm>
+                    <a:prstGeom prst="rect">
+                      <a:avLst/>
+                    </a:prstGeom>
+                  </pic:spPr>
+                </pic:pic>
+              </a:graphicData>
+            </a:graphic>
+          </wp:inline>
+        </w:drawing>
+      </w:r>
+    </w:p>
+    <w:p>
+      <w:pPr>
+        <w:rPr>
+          <w:lang w:val="en-US"/>
+        </w:rPr>
+      </w:pPr>
+      <w:r>
+        <w:rPr>
+          <w:lang w:val="en-US"/>
+        </w:rPr>
+        <w:t>Blood Pressure Checker Diary - BP Info -BP Tracker</w:t>
+      </w:r>
+      <w:r>
+        <w:rPr>
+          <w:lang w:val="en-US"/>
+        </w:rPr>
+        <w:t>:</w:t>
+      </w:r>
+    </w:p>
+    <w:p>
+      <w:r>
+        <w:t xml:space="preserve">En esta tercera aplicación observamos los </w:t>
+      </w:r>
+      <w:r>
+        <w:t>principales</w:t>
+      </w:r>
+      <w:r>
+        <w:t xml:space="preserve"> elementos para la aplicaci</w:t>
+      </w:r>
+      <w:r>
+        <w:t>ón</w:t>
+      </w:r>
+      <w:r>
+        <w:t xml:space="preserve"> para el registro de los datos de la presión. Por lo tanto en base a las tres aplicaciones tenemos datos base como la sístole, diástole y pulso. Y los datos de la persona serán la información principal de contacto y reconocimiento, más adicionalmente edad y tal vez peso. </w:t>
+      </w:r>
+    </w:p>
+    <w:p>
+      <w:pPr>
+        <w:rPr>
+          <w:lang w:val="en-US"/>
+        </w:rPr>
+      </w:pPr>
+      <w:r>
+        <w:rPr>
+          <w:noProof/>
+          <w:lang w:eastAsia="es-CR"/>
+        </w:rPr>
+        <w:drawing>
+          <wp:inline distT="0" distB="0" distL="0" distR="0" wp14:anchorId="641C66B4" wp14:editId="368ED04B">
+            <wp:extent cx="1943100" cy="2885462"/>
+            <wp:effectExtent l="0" t="0" r="0" b="0"/>
+            <wp:docPr id="3" name="Imagen 3"/>
+            <wp:cNvGraphicFramePr>
+              <a:graphicFrameLocks xmlns:a="http://schemas.openxmlformats.org/drawingml/2006/main" noChangeAspect="1"/>
+            </wp:cNvGraphicFramePr>
+            <a:graphic xmlns:a="http://schemas.openxmlformats.org/drawingml/2006/main">
+              <a:graphicData uri="http://schemas.openxmlformats.org/drawingml/2006/picture">
+                <pic:pic xmlns:pic="http://schemas.openxmlformats.org/drawingml/2006/picture">
+                  <pic:nvPicPr>
+                    <pic:cNvPr id="1" name=""/>
+                    <pic:cNvPicPr/>
+                  </pic:nvPicPr>
+                  <pic:blipFill>
+                    <a:blip r:embed="rId7"/>
+                    <a:stretch>
+                      <a:fillRect/>
+                    </a:stretch>
+                  </pic:blipFill>
+                  <pic:spPr>
+                    <a:xfrm>
+                      <a:off x="0" y="0"/>
+                      <a:ext cx="1947813" cy="2892460"/>
+                    </a:xfrm>
+                    <a:prstGeom prst="rect">
+                      <a:avLst/>
+                    </a:prstGeom>
+                  </pic:spPr>
+                </pic:pic>
+              </a:graphicData>
+            </a:graphic>
+          </wp:inline>
+        </w:drawing>
+      </w:r>
+    </w:p>
+    <w:p/>
+    <w:p>
       <w:bookmarkStart w:id="0" w:name="_GoBack"/>
       <w:bookmarkEnd w:id="0"/>
+      <w:r>
+        <w:lastRenderedPageBreak/>
+        <w:t>Datos del usuario:</w:t>
+      </w:r>
+    </w:p>
+    <w:p>
+      <w:r>
+        <w:t>Nombre:</w:t>
+      </w:r>
+    </w:p>
+    <w:p>
+      <w:r>
+        <w:t>Apellidos:</w:t>
+      </w:r>
+    </w:p>
+    <w:p>
+      <w:r>
+        <w:t>Correo electrónico:</w:t>
+      </w:r>
+    </w:p>
+    <w:p>
+      <w:r>
+        <w:t>Teléfono:</w:t>
+      </w:r>
+    </w:p>
+    <w:p>
+      <w:r>
+        <w:t>ID Usuario:</w:t>
+      </w:r>
+    </w:p>
+    <w:p/>
+    <w:p>
+      <w:r>
+        <w:t>Datos de log:</w:t>
+      </w:r>
+    </w:p>
+    <w:p>
+      <w:r>
+        <w:t>Log ID:</w:t>
+      </w:r>
+    </w:p>
+    <w:p>
+      <w:r>
+        <w:t>Fecha:</w:t>
+      </w:r>
+    </w:p>
+    <w:p>
+      <w:r>
+        <w:t>Hora:</w:t>
+      </w:r>
+    </w:p>
+    <w:p>
+      <w:r>
+        <w:t>ID medición:</w:t>
+      </w:r>
+    </w:p>
+    <w:p>
+      <w:r>
+        <w:t>ID Usuario:</w:t>
+      </w:r>
+    </w:p>
+    <w:p/>
+    <w:p>
+      <w:r>
+        <w:t>Datos de medición:</w:t>
+      </w:r>
+    </w:p>
+    <w:p>
+      <w:r>
+        <w:t>ID  medición:</w:t>
+      </w:r>
     </w:p>
     <w:p>
       <w:r>
@@ -244,15 +511,77 @@
         <w:t>Pulso:</w:t>
       </w:r>
     </w:p>
-    <w:p>
-      <w:r>
-        <w:t>ID Usuario:</w:t>
-      </w:r>
-    </w:p>
     <w:p/>
     <w:p>
       <w:r>
-        <w:t>Vistas:</w:t>
+        <w:t>Vista para perfil</w:t>
+      </w:r>
+      <w:r>
+        <w:t>:</w:t>
+      </w:r>
+    </w:p>
+    <w:p>
+      <w:r>
+        <w:t>Agregar:</w:t>
+      </w:r>
+    </w:p>
+    <w:p>
+      <w:r>
+        <w:t>Ver:</w:t>
+      </w:r>
+    </w:p>
+    <w:p>
+      <w:r>
+        <w:t>Modificar:</w:t>
+      </w:r>
+    </w:p>
+    <w:p>
+      <w:r>
+        <w:t>Eliminar:</w:t>
+      </w:r>
+    </w:p>
+    <w:p/>
+    <w:p/>
+    <w:p/>
+    <w:p>
+      <w:r>
+        <w:t>Vista para log</w:t>
+      </w:r>
+      <w:r>
+        <w:t>:</w:t>
+      </w:r>
+    </w:p>
+    <w:p>
+      <w:r>
+        <w:lastRenderedPageBreak/>
+        <w:t>Agregar:</w:t>
+      </w:r>
+    </w:p>
+    <w:p>
+      <w:r>
+        <w:t>Ver:</w:t>
+      </w:r>
+    </w:p>
+    <w:p>
+      <w:r>
+        <w:t>Modificar:</w:t>
+      </w:r>
+    </w:p>
+    <w:p>
+      <w:r>
+        <w:t>Eliminar:</w:t>
+      </w:r>
+    </w:p>
+    <w:p/>
+    <w:p>
+      <w:r>
+        <w:t xml:space="preserve">Vista para </w:t>
+      </w:r>
+      <w:r>
+        <w:t>presión</w:t>
+      </w:r>
+      <w:r>
+        <w:t>:</w:t>
       </w:r>
     </w:p>
     <w:p>
@@ -840,6 +1169,7 @@
   <w:style w:type="character" w:default="1" w:styleId="Fuentedeprrafopredeter">
     <w:name w:val="Default Paragraph Font"/>
     <w:uiPriority w:val="1"/>
+    <w:semiHidden/>
     <w:unhideWhenUsed/>
   </w:style>
   <w:style w:type="table" w:default="1" w:styleId="Tablanormal">

</xml_diff>